<commit_message>
Bản chính thức (Đã update theo feedback)
</commit_message>
<xml_diff>
--- a/[Skiny] Product Backlog v1.2.docx
+++ b/[Skiny] Product Backlog v1.2.docx
@@ -542,8 +542,6 @@
               </w:rPr>
               <w:t xml:space="preserve">Nham, </w:t>
             </w:r>
-            <w:bookmarkStart w:id="5" w:name="_GoBack"/>
-            <w:bookmarkEnd w:id="5"/>
             <w:r>
               <w:rPr>
                 <w:rFonts w:ascii="Times New Roman" w:hAnsi="Times New Roman" w:cs="Times New Roman"/>
@@ -3151,8 +3149,8 @@
           <w:szCs w:val="26"/>
         </w:rPr>
       </w:pPr>
-      <w:bookmarkStart w:id="6" w:name="_xzwepei0nze4" w:colFirst="0" w:colLast="0"/>
-      <w:bookmarkEnd w:id="6"/>
+      <w:bookmarkStart w:id="5" w:name="_xzwepei0nze4" w:colFirst="0" w:colLast="0"/>
+      <w:bookmarkEnd w:id="5"/>
       <w:r>
         <w:rPr>
           <w:rFonts w:ascii="Times New Roman" w:hAnsi="Times New Roman" w:cs="Times New Roman"/>
@@ -3171,9 +3169,9 @@
           <w:szCs w:val="26"/>
         </w:rPr>
       </w:pPr>
-      <w:bookmarkStart w:id="7" w:name="_nqwlhtqicjqe" w:colFirst="0" w:colLast="0"/>
-      <w:bookmarkStart w:id="8" w:name="_Toc66388014"/>
-      <w:bookmarkEnd w:id="7"/>
+      <w:bookmarkStart w:id="6" w:name="_nqwlhtqicjqe" w:colFirst="0" w:colLast="0"/>
+      <w:bookmarkStart w:id="7" w:name="_Toc66388014"/>
+      <w:bookmarkEnd w:id="6"/>
       <w:r>
         <w:rPr>
           <w:rFonts w:ascii="Times New Roman" w:hAnsi="Times New Roman" w:cs="Times New Roman"/>
@@ -3183,7 +3181,7 @@
         <w:lastRenderedPageBreak/>
         <w:t>REVISION HISTORY</w:t>
       </w:r>
-      <w:bookmarkEnd w:id="8"/>
+      <w:bookmarkEnd w:id="7"/>
     </w:p>
     <w:p/>
     <w:tbl>
@@ -4190,16 +4188,7 @@
                 <w:sz w:val="26"/>
                 <w:szCs w:val="26"/>
               </w:rPr>
-              <w:t xml:space="preserve">Update </w:t>
-            </w:r>
-            <w:r>
-              <w:rPr>
-                <w:rFonts w:ascii="Times New Roman" w:hAnsi="Times New Roman" w:cs="Times New Roman"/>
-                <w:color w:val="000000" w:themeColor="text1"/>
-                <w:sz w:val="26"/>
-                <w:szCs w:val="26"/>
-              </w:rPr>
-              <w:t>document</w:t>
+              <w:t>Update document</w:t>
             </w:r>
           </w:p>
         </w:tc>
@@ -5577,8 +5566,8 @@
           <w:szCs w:val="26"/>
         </w:rPr>
       </w:pPr>
-      <w:bookmarkStart w:id="9" w:name="_sofjht8whs2k" w:colFirst="0" w:colLast="0"/>
-      <w:bookmarkEnd w:id="9"/>
+      <w:bookmarkStart w:id="8" w:name="_sofjht8whs2k" w:colFirst="0" w:colLast="0"/>
+      <w:bookmarkEnd w:id="8"/>
     </w:p>
     <w:p>
       <w:pPr>
@@ -5591,8 +5580,8 @@
           <w:szCs w:val="26"/>
         </w:rPr>
       </w:pPr>
-      <w:bookmarkStart w:id="10" w:name="_octwk36bdczw" w:colFirst="0" w:colLast="0"/>
-      <w:bookmarkEnd w:id="10"/>
+      <w:bookmarkStart w:id="9" w:name="_octwk36bdczw" w:colFirst="0" w:colLast="0"/>
+      <w:bookmarkEnd w:id="9"/>
     </w:p>
     <w:sdt>
       <w:sdtPr>
@@ -5657,8 +5646,8 @@
           <w:szCs w:val="26"/>
         </w:rPr>
       </w:pPr>
-      <w:bookmarkStart w:id="11" w:name="_i3u57mk75iif" w:colFirst="0" w:colLast="0"/>
-      <w:bookmarkEnd w:id="11"/>
+      <w:bookmarkStart w:id="10" w:name="_i3u57mk75iif" w:colFirst="0" w:colLast="0"/>
+      <w:bookmarkEnd w:id="10"/>
       <w:r>
         <w:rPr>
           <w:rFonts w:ascii="Times New Roman" w:hAnsi="Times New Roman" w:cs="Times New Roman"/>
@@ -5695,9 +5684,9 @@
           <w:szCs w:val="32"/>
         </w:rPr>
       </w:pPr>
-      <w:bookmarkStart w:id="12" w:name="_6wnkeqhejs7q" w:colFirst="0" w:colLast="0"/>
-      <w:bookmarkStart w:id="13" w:name="_Toc66388015"/>
-      <w:bookmarkEnd w:id="12"/>
+      <w:bookmarkStart w:id="11" w:name="_6wnkeqhejs7q" w:colFirst="0" w:colLast="0"/>
+      <w:bookmarkStart w:id="12" w:name="_Toc66388015"/>
+      <w:bookmarkEnd w:id="11"/>
       <w:r>
         <w:rPr>
           <w:rFonts w:ascii="Times New Roman" w:eastAsia="Open Sans" w:hAnsi="Times New Roman" w:cs="Times New Roman"/>
@@ -5707,7 +5696,7 @@
         </w:rPr>
         <w:t>MỤC LỤC</w:t>
       </w:r>
-      <w:bookmarkEnd w:id="13"/>
+      <w:bookmarkEnd w:id="12"/>
     </w:p>
     <w:sdt>
       <w:sdtPr>
@@ -6826,8 +6815,8 @@
           <w:szCs w:val="26"/>
         </w:rPr>
       </w:pPr>
-      <w:bookmarkStart w:id="14" w:name="_32t77vk13gph" w:colFirst="0" w:colLast="0"/>
-      <w:bookmarkEnd w:id="14"/>
+      <w:bookmarkStart w:id="13" w:name="_32t77vk13gph" w:colFirst="0" w:colLast="0"/>
+      <w:bookmarkEnd w:id="13"/>
     </w:p>
     <w:p>
       <w:pPr>
@@ -6845,8 +6834,8 @@
           <w:szCs w:val="26"/>
         </w:rPr>
       </w:pPr>
-      <w:bookmarkStart w:id="15" w:name="_3k51ryq0l595" w:colFirst="0" w:colLast="0"/>
-      <w:bookmarkEnd w:id="15"/>
+      <w:bookmarkStart w:id="14" w:name="_3k51ryq0l595" w:colFirst="0" w:colLast="0"/>
+      <w:bookmarkEnd w:id="14"/>
       <w:r>
         <w:rPr>
           <w:rFonts w:ascii="Times New Roman" w:hAnsi="Times New Roman" w:cs="Times New Roman"/>
@@ -6877,9 +6866,9 @@
           <w:szCs w:val="26"/>
         </w:rPr>
       </w:pPr>
-      <w:bookmarkStart w:id="16" w:name="_5x2obfjo6jy5" w:colFirst="0" w:colLast="0"/>
-      <w:bookmarkStart w:id="17" w:name="_Toc66388016"/>
-      <w:bookmarkEnd w:id="16"/>
+      <w:bookmarkStart w:id="15" w:name="_5x2obfjo6jy5" w:colFirst="0" w:colLast="0"/>
+      <w:bookmarkStart w:id="16" w:name="_Toc66388016"/>
+      <w:bookmarkEnd w:id="15"/>
       <w:r>
         <w:rPr>
           <w:rFonts w:ascii="Times New Roman" w:eastAsia="Open Sans" w:hAnsi="Times New Roman" w:cs="Times New Roman"/>
@@ -6890,7 +6879,7 @@
         <w:lastRenderedPageBreak/>
         <w:t>INTRODUCTION</w:t>
       </w:r>
-      <w:bookmarkEnd w:id="17"/>
+      <w:bookmarkEnd w:id="16"/>
     </w:p>
     <w:p>
       <w:pPr>
@@ -6906,9 +6895,9 @@
           <w:szCs w:val="26"/>
         </w:rPr>
       </w:pPr>
-      <w:bookmarkStart w:id="18" w:name="_ozh8mvod42vv" w:colFirst="0" w:colLast="0"/>
-      <w:bookmarkStart w:id="19" w:name="_Toc66388017"/>
-      <w:bookmarkEnd w:id="18"/>
+      <w:bookmarkStart w:id="17" w:name="_ozh8mvod42vv" w:colFirst="0" w:colLast="0"/>
+      <w:bookmarkStart w:id="18" w:name="_Toc66388017"/>
+      <w:bookmarkEnd w:id="17"/>
       <w:r>
         <w:rPr>
           <w:rFonts w:ascii="Times New Roman" w:hAnsi="Times New Roman" w:cs="Times New Roman"/>
@@ -6917,7 +6906,7 @@
         </w:rPr>
         <w:t>PURPOSE</w:t>
       </w:r>
-      <w:bookmarkEnd w:id="19"/>
+      <w:bookmarkEnd w:id="18"/>
     </w:p>
     <w:p>
       <w:pPr>
@@ -6970,9 +6959,9 @@
           <w:szCs w:val="26"/>
         </w:rPr>
       </w:pPr>
-      <w:bookmarkStart w:id="20" w:name="_68iy395no67z" w:colFirst="0" w:colLast="0"/>
-      <w:bookmarkStart w:id="21" w:name="_Toc66388018"/>
-      <w:bookmarkEnd w:id="20"/>
+      <w:bookmarkStart w:id="19" w:name="_68iy395no67z" w:colFirst="0" w:colLast="0"/>
+      <w:bookmarkStart w:id="20" w:name="_Toc66388018"/>
+      <w:bookmarkEnd w:id="19"/>
       <w:r>
         <w:rPr>
           <w:rFonts w:ascii="Times New Roman" w:hAnsi="Times New Roman" w:cs="Times New Roman"/>
@@ -6981,7 +6970,7 @@
         </w:rPr>
         <w:t>SCOPE</w:t>
       </w:r>
-      <w:bookmarkEnd w:id="21"/>
+      <w:bookmarkEnd w:id="20"/>
     </w:p>
     <w:p>
       <w:pPr>
@@ -7053,9 +7042,9 @@
           <w:szCs w:val="26"/>
         </w:rPr>
       </w:pPr>
-      <w:bookmarkStart w:id="22" w:name="_ep8vayi7p81c" w:colFirst="0" w:colLast="0"/>
-      <w:bookmarkStart w:id="23" w:name="_Toc66388019"/>
-      <w:bookmarkEnd w:id="22"/>
+      <w:bookmarkStart w:id="21" w:name="_ep8vayi7p81c" w:colFirst="0" w:colLast="0"/>
+      <w:bookmarkStart w:id="22" w:name="_Toc66388019"/>
+      <w:bookmarkEnd w:id="21"/>
       <w:r>
         <w:rPr>
           <w:rFonts w:ascii="Times New Roman" w:hAnsi="Times New Roman" w:cs="Times New Roman"/>
@@ -7064,7 +7053,7 @@
         </w:rPr>
         <w:t>DEFINITIONS, ACRONYMS AND ABBREVIATIONS</w:t>
       </w:r>
-      <w:bookmarkEnd w:id="23"/>
+      <w:bookmarkEnd w:id="22"/>
     </w:p>
     <w:p>
       <w:pPr>
@@ -7456,9 +7445,9 @@
           <w:szCs w:val="26"/>
         </w:rPr>
       </w:pPr>
-      <w:bookmarkStart w:id="24" w:name="_jk16rdn71dlx" w:colFirst="0" w:colLast="0"/>
-      <w:bookmarkStart w:id="25" w:name="_Toc66388020"/>
-      <w:bookmarkEnd w:id="24"/>
+      <w:bookmarkStart w:id="23" w:name="_jk16rdn71dlx" w:colFirst="0" w:colLast="0"/>
+      <w:bookmarkStart w:id="24" w:name="_Toc66388020"/>
+      <w:bookmarkEnd w:id="23"/>
       <w:r>
         <w:rPr>
           <w:rFonts w:ascii="Times New Roman" w:hAnsi="Times New Roman" w:cs="Times New Roman"/>
@@ -7467,7 +7456,7 @@
         </w:rPr>
         <w:t>REFERENCES</w:t>
       </w:r>
-      <w:bookmarkEnd w:id="25"/>
+      <w:bookmarkEnd w:id="24"/>
     </w:p>
     <w:p/>
     <w:tbl>
@@ -7711,8 +7700,8 @@
           <w:szCs w:val="26"/>
         </w:rPr>
       </w:pPr>
-      <w:bookmarkStart w:id="26" w:name="_uhxxg4ka2x4n" w:colFirst="0" w:colLast="0"/>
-      <w:bookmarkEnd w:id="26"/>
+      <w:bookmarkStart w:id="25" w:name="_uhxxg4ka2x4n" w:colFirst="0" w:colLast="0"/>
+      <w:bookmarkEnd w:id="25"/>
     </w:p>
     <w:p/>
     <w:p>
@@ -7736,9 +7725,9 @@
           <w:szCs w:val="26"/>
         </w:rPr>
       </w:pPr>
-      <w:bookmarkStart w:id="27" w:name="_siqovqirzxpe" w:colFirst="0" w:colLast="0"/>
-      <w:bookmarkStart w:id="28" w:name="_Toc66388021"/>
-      <w:bookmarkEnd w:id="27"/>
+      <w:bookmarkStart w:id="26" w:name="_siqovqirzxpe" w:colFirst="0" w:colLast="0"/>
+      <w:bookmarkStart w:id="27" w:name="_Toc66388021"/>
+      <w:bookmarkEnd w:id="26"/>
       <w:r>
         <w:rPr>
           <w:rFonts w:ascii="Times New Roman" w:eastAsia="Open Sans" w:hAnsi="Times New Roman" w:cs="Times New Roman"/>
@@ -7749,7 +7738,7 @@
         <w:lastRenderedPageBreak/>
         <w:t>PRODUCT BACKLOG</w:t>
       </w:r>
-      <w:bookmarkEnd w:id="28"/>
+      <w:bookmarkEnd w:id="27"/>
     </w:p>
     <w:p>
       <w:pPr>
@@ -7765,9 +7754,9 @@
           <w:szCs w:val="26"/>
         </w:rPr>
       </w:pPr>
-      <w:bookmarkStart w:id="29" w:name="_yf34qei3ddrl" w:colFirst="0" w:colLast="0"/>
-      <w:bookmarkStart w:id="30" w:name="_Toc66388022"/>
-      <w:bookmarkEnd w:id="29"/>
+      <w:bookmarkStart w:id="28" w:name="_yf34qei3ddrl" w:colFirst="0" w:colLast="0"/>
+      <w:bookmarkStart w:id="29" w:name="_Toc66388022"/>
+      <w:bookmarkEnd w:id="28"/>
       <w:r>
         <w:rPr>
           <w:rFonts w:ascii="Times New Roman" w:hAnsi="Times New Roman" w:cs="Times New Roman"/>
@@ -7776,7 +7765,7 @@
         </w:rPr>
         <w:t>USER STORIES</w:t>
       </w:r>
-      <w:bookmarkEnd w:id="30"/>
+      <w:bookmarkEnd w:id="29"/>
     </w:p>
     <w:p/>
     <w:tbl>
@@ -10424,9 +10413,9 @@
           <w:szCs w:val="26"/>
         </w:rPr>
       </w:pPr>
-      <w:bookmarkStart w:id="31" w:name="_fgdqsp5tgv7f" w:colFirst="0" w:colLast="0"/>
-      <w:bookmarkStart w:id="32" w:name="_Toc66388023"/>
-      <w:bookmarkEnd w:id="31"/>
+      <w:bookmarkStart w:id="30" w:name="_fgdqsp5tgv7f" w:colFirst="0" w:colLast="0"/>
+      <w:bookmarkStart w:id="31" w:name="_Toc66388023"/>
+      <w:bookmarkEnd w:id="30"/>
       <w:r>
         <w:rPr>
           <w:rFonts w:ascii="Times New Roman" w:hAnsi="Times New Roman" w:cs="Times New Roman"/>
@@ -10435,7 +10424,7 @@
         </w:rPr>
         <w:t>FEATURE DESCRIPTION</w:t>
       </w:r>
-      <w:bookmarkEnd w:id="32"/>
+      <w:bookmarkEnd w:id="31"/>
     </w:p>
     <w:p/>
     <w:tbl>
@@ -12431,6 +12420,221 @@
               </w:rPr>
               <w:t>Gợi ý tips chăm sóc cho từng loại da</w:t>
             </w:r>
+          </w:p>
+        </w:tc>
+        <w:tc>
+          <w:tcPr>
+            <w:tcW w:w="1035" w:type="dxa"/>
+            <w:tcBorders>
+              <w:top w:val="single" w:sz="4" w:space="0" w:color="auto"/>
+              <w:left w:val="single" w:sz="4" w:space="0" w:color="auto"/>
+              <w:bottom w:val="single" w:sz="4" w:space="0" w:color="auto"/>
+              <w:right w:val="single" w:sz="4" w:space="0" w:color="auto"/>
+            </w:tcBorders>
+            <w:shd w:val="clear" w:color="auto" w:fill="FFFFFF"/>
+            <w:tcMar>
+              <w:top w:w="40" w:type="dxa"/>
+              <w:left w:w="40" w:type="dxa"/>
+              <w:bottom w:w="40" w:type="dxa"/>
+              <w:right w:w="40" w:type="dxa"/>
+            </w:tcMar>
+            <w:vAlign w:val="center"/>
+          </w:tcPr>
+          <w:p>
+            <w:pPr>
+              <w:widowControl w:val="0"/>
+              <w:spacing w:before="0" w:line="276" w:lineRule="auto"/>
+              <w:jc w:val="center"/>
+              <w:rPr>
+                <w:rFonts w:ascii="Times New Roman" w:hAnsi="Times New Roman" w:cs="Times New Roman"/>
+                <w:b/>
+                <w:color w:val="FF0000"/>
+                <w:sz w:val="26"/>
+                <w:szCs w:val="26"/>
+              </w:rPr>
+            </w:pPr>
+            <w:r>
+              <w:rPr>
+                <w:rFonts w:ascii="Times New Roman" w:hAnsi="Times New Roman" w:cs="Times New Roman"/>
+                <w:b/>
+                <w:color w:val="FF0000"/>
+                <w:sz w:val="26"/>
+                <w:szCs w:val="26"/>
+              </w:rPr>
+              <w:t>H</w:t>
+            </w:r>
+          </w:p>
+        </w:tc>
+        <w:tc>
+          <w:tcPr>
+            <w:tcW w:w="1215" w:type="dxa"/>
+            <w:tcBorders>
+              <w:top w:val="single" w:sz="4" w:space="0" w:color="auto"/>
+              <w:left w:val="single" w:sz="4" w:space="0" w:color="auto"/>
+              <w:bottom w:val="single" w:sz="4" w:space="0" w:color="auto"/>
+              <w:right w:val="single" w:sz="4" w:space="0" w:color="auto"/>
+            </w:tcBorders>
+            <w:shd w:val="clear" w:color="auto" w:fill="9BBB59" w:themeFill="accent3"/>
+            <w:tcMar>
+              <w:top w:w="40" w:type="dxa"/>
+              <w:left w:w="40" w:type="dxa"/>
+              <w:bottom w:w="40" w:type="dxa"/>
+              <w:right w:w="40" w:type="dxa"/>
+            </w:tcMar>
+            <w:vAlign w:val="center"/>
+          </w:tcPr>
+          <w:p>
+            <w:pPr>
+              <w:widowControl w:val="0"/>
+              <w:spacing w:before="0" w:line="276" w:lineRule="auto"/>
+              <w:jc w:val="center"/>
+              <w:rPr>
+                <w:rFonts w:ascii="Times New Roman" w:eastAsia="Arial" w:hAnsi="Times New Roman" w:cs="Times New Roman"/>
+                <w:b/>
+                <w:color w:val="FFFFFF"/>
+                <w:sz w:val="26"/>
+                <w:szCs w:val="26"/>
+              </w:rPr>
+            </w:pPr>
+            <w:r>
+              <w:rPr>
+                <w:rFonts w:ascii="Times New Roman" w:eastAsia="Arial" w:hAnsi="Times New Roman" w:cs="Times New Roman"/>
+                <w:b/>
+                <w:color w:val="FFFFFF"/>
+                <w:sz w:val="26"/>
+                <w:szCs w:val="26"/>
+              </w:rPr>
+              <w:t>Doing</w:t>
+            </w:r>
+          </w:p>
+        </w:tc>
+      </w:tr>
+      <w:tr>
+        <w:trPr>
+          <w:trHeight w:val="975"/>
+        </w:trPr>
+        <w:tc>
+          <w:tcPr>
+            <w:tcW w:w="720" w:type="dxa"/>
+            <w:tcBorders>
+              <w:top w:val="single" w:sz="4" w:space="0" w:color="auto"/>
+              <w:left w:val="single" w:sz="4" w:space="0" w:color="auto"/>
+              <w:bottom w:val="single" w:sz="4" w:space="0" w:color="auto"/>
+              <w:right w:val="single" w:sz="4" w:space="0" w:color="auto"/>
+            </w:tcBorders>
+            <w:tcMar>
+              <w:top w:w="40" w:type="dxa"/>
+              <w:left w:w="40" w:type="dxa"/>
+              <w:bottom w:w="40" w:type="dxa"/>
+              <w:right w:w="40" w:type="dxa"/>
+            </w:tcMar>
+            <w:vAlign w:val="center"/>
+          </w:tcPr>
+          <w:p>
+            <w:pPr>
+              <w:widowControl w:val="0"/>
+              <w:spacing w:before="0" w:line="276" w:lineRule="auto"/>
+              <w:jc w:val="center"/>
+              <w:rPr>
+                <w:rFonts w:ascii="Times New Roman" w:hAnsi="Times New Roman" w:cs="Times New Roman"/>
+                <w:color w:val="000000" w:themeColor="text1"/>
+                <w:sz w:val="26"/>
+                <w:szCs w:val="26"/>
+              </w:rPr>
+            </w:pPr>
+            <w:r>
+              <w:rPr>
+                <w:rFonts w:ascii="Times New Roman" w:hAnsi="Times New Roman" w:cs="Times New Roman"/>
+                <w:color w:val="000000" w:themeColor="text1"/>
+                <w:sz w:val="26"/>
+                <w:szCs w:val="26"/>
+              </w:rPr>
+              <w:t>PB09</w:t>
+            </w:r>
+          </w:p>
+        </w:tc>
+        <w:tc>
+          <w:tcPr>
+            <w:tcW w:w="2010" w:type="dxa"/>
+            <w:tcBorders>
+              <w:top w:val="single" w:sz="4" w:space="0" w:color="auto"/>
+              <w:left w:val="single" w:sz="4" w:space="0" w:color="auto"/>
+              <w:bottom w:val="single" w:sz="4" w:space="0" w:color="auto"/>
+              <w:right w:val="single" w:sz="4" w:space="0" w:color="auto"/>
+            </w:tcBorders>
+            <w:shd w:val="clear" w:color="auto" w:fill="auto"/>
+            <w:tcMar>
+              <w:top w:w="40" w:type="dxa"/>
+              <w:left w:w="40" w:type="dxa"/>
+              <w:bottom w:w="40" w:type="dxa"/>
+              <w:right w:w="40" w:type="dxa"/>
+            </w:tcMar>
+            <w:vAlign w:val="center"/>
+          </w:tcPr>
+          <w:p>
+            <w:pPr>
+              <w:widowControl w:val="0"/>
+              <w:spacing w:before="0" w:line="276" w:lineRule="auto"/>
+              <w:jc w:val="center"/>
+              <w:rPr>
+                <w:rFonts w:ascii="Times New Roman" w:hAnsi="Times New Roman" w:cs="Times New Roman"/>
+                <w:color w:val="000000"/>
+                <w:sz w:val="26"/>
+                <w:szCs w:val="26"/>
+              </w:rPr>
+            </w:pPr>
+            <w:r>
+              <w:rPr>
+                <w:rFonts w:ascii="Times New Roman" w:hAnsi="Times New Roman" w:cs="Times New Roman"/>
+                <w:color w:val="000000"/>
+                <w:sz w:val="26"/>
+                <w:szCs w:val="26"/>
+              </w:rPr>
+              <w:t>Xem đơn hàng</w:t>
+            </w:r>
+          </w:p>
+        </w:tc>
+        <w:tc>
+          <w:tcPr>
+            <w:tcW w:w="4320" w:type="dxa"/>
+            <w:tcBorders>
+              <w:top w:val="single" w:sz="4" w:space="0" w:color="auto"/>
+              <w:left w:val="single" w:sz="4" w:space="0" w:color="auto"/>
+              <w:bottom w:val="single" w:sz="4" w:space="0" w:color="auto"/>
+              <w:right w:val="single" w:sz="4" w:space="0" w:color="auto"/>
+            </w:tcBorders>
+            <w:shd w:val="clear" w:color="auto" w:fill="auto"/>
+            <w:tcMar>
+              <w:top w:w="40" w:type="dxa"/>
+              <w:left w:w="40" w:type="dxa"/>
+              <w:bottom w:w="40" w:type="dxa"/>
+              <w:right w:w="40" w:type="dxa"/>
+            </w:tcMar>
+            <w:vAlign w:val="center"/>
+          </w:tcPr>
+          <w:p>
+            <w:pPr>
+              <w:widowControl w:val="0"/>
+              <w:spacing w:before="0" w:line="276" w:lineRule="auto"/>
+              <w:jc w:val="left"/>
+              <w:rPr>
+                <w:rFonts w:ascii="Times New Roman" w:hAnsi="Times New Roman" w:cs="Times New Roman"/>
+                <w:color w:val="000000"/>
+                <w:sz w:val="26"/>
+                <w:szCs w:val="26"/>
+              </w:rPr>
+            </w:pPr>
+            <w:r>
+              <w:rPr>
+                <w:rFonts w:ascii="Times New Roman" w:hAnsi="Times New Roman" w:cs="Times New Roman"/>
+                <w:color w:val="000000"/>
+                <w:sz w:val="26"/>
+                <w:szCs w:val="26"/>
+              </w:rPr>
+              <w:t>Cập nhật trạng thái xử  lý đơn hàng</w:t>
+            </w:r>
+            <w:bookmarkStart w:id="32" w:name="_GoBack"/>
+            <w:bookmarkEnd w:id="32"/>
           </w:p>
         </w:tc>
         <w:tc>
@@ -14732,7 +14936,7 @@
 </file>
 
 <file path=customXml/itemProps2.xml><?xml version="1.0" encoding="utf-8"?>
-<ds:datastoreItem xmlns:ds="http://schemas.openxmlformats.org/officeDocument/2006/customXml" ds:itemID="{1859179B-F665-4F22-A74C-E859A64162CA}">
+<ds:datastoreItem xmlns:ds="http://schemas.openxmlformats.org/officeDocument/2006/customXml" ds:itemID="{D2B7E8E9-9AC1-4725-889D-4CB10C9C19DE}">
   <ds:schemaRefs>
     <ds:schemaRef ds:uri="http://schemas.openxmlformats.org/officeDocument/2006/bibliography"/>
   </ds:schemaRefs>

</xml_diff>